<commit_message>
edited details in manual
</commit_message>
<xml_diff>
--- a/manual.docx
+++ b/manual.docx
@@ -114,10 +114,8 @@
       <w:r>
         <w:br w:type="page"/>
       </w:r>
-      <w:bookmarkStart w:id="0" w:name="_GoBack"/>
-      <w:bookmarkEnd w:id="0"/>
-    </w:p>
-    <w:bookmarkStart w:id="1" w:name="_Toc24481707" w:displacedByCustomXml="next"/>
+    </w:p>
+    <w:bookmarkStart w:id="0" w:name="_Toc24481707" w:displacedByCustomXml="next"/>
     <w:sdt>
       <w:sdtPr>
         <w:rPr>
@@ -143,7 +141,7 @@
           <w:r>
             <w:t>Obsah</w:t>
           </w:r>
-          <w:bookmarkEnd w:id="1"/>
+          <w:bookmarkEnd w:id="0"/>
         </w:p>
         <w:p>
           <w:pPr>
@@ -1378,7 +1376,7 @@
       <w:pPr>
         <w:pStyle w:val="Nadpis1"/>
       </w:pPr>
-      <w:bookmarkStart w:id="2" w:name="_Toc24481708"/>
+      <w:bookmarkStart w:id="1" w:name="_Toc24481708"/>
       <w:r>
         <w:lastRenderedPageBreak/>
         <w:t>Obecný</w:t>
@@ -1389,224 +1387,218 @@
       <w:r>
         <w:t>opis</w:t>
       </w:r>
+      <w:bookmarkEnd w:id="1"/>
+    </w:p>
+    <w:p>
+      <w:r>
+        <w:t xml:space="preserve">Aplikace </w:t>
+      </w:r>
+      <w:r>
+        <w:t xml:space="preserve">implementuje stranu klienta a serveru pro správu nástěnky pomocí HTTP API. </w:t>
+      </w:r>
+      <w:r>
+        <w:t>API umožňuje</w:t>
+      </w:r>
+      <w:r>
+        <w:t xml:space="preserve"> klientovi</w:t>
+      </w:r>
+      <w:r>
+        <w:t xml:space="preserve"> prohlížet, přidávat, upravovat a mazat jak příspěvky na nástěnkách, tak i nástěnky samotné. Nástěnka obsahuje seřazený seznam textových příspěvků.</w:t>
+      </w:r>
+    </w:p>
+    <w:p>
+      <w:pPr>
+        <w:pStyle w:val="Nadpis2"/>
+      </w:pPr>
+      <w:bookmarkStart w:id="2" w:name="_Toc24481709"/>
+      <w:r>
+        <w:t>Úvod</w:t>
+      </w:r>
       <w:bookmarkEnd w:id="2"/>
     </w:p>
     <w:p>
       <w:r>
-        <w:t xml:space="preserve">Aplikace </w:t>
-      </w:r>
-      <w:r>
-        <w:t xml:space="preserve">implementuje stranu klienta a serveru pro správu nástěnky pomocí HTTP API. </w:t>
-      </w:r>
-      <w:r>
-        <w:t>API umožňuje</w:t>
-      </w:r>
-      <w:r>
-        <w:t xml:space="preserve"> klientovi</w:t>
-      </w:r>
-      <w:r>
-        <w:t xml:space="preserve"> prohlížet, přidávat, upravovat a mazat jak příspěvky na nástěnkách, tak i nástěnky samotné. Nástěnka obsahuje seřazený seznam textových příspěvků.</w:t>
+        <w:t xml:space="preserve">Pro tvorbu aplikace </w:t>
+      </w:r>
+      <w:r>
+        <w:t>byl zvolen</w:t>
+      </w:r>
+      <w:r>
+        <w:t xml:space="preserve"> programovací jazyk </w:t>
+      </w:r>
+      <w:r>
+        <w:rPr>
+          <w:rStyle w:val="KdChar"/>
+        </w:rPr>
+        <w:t>C++.</w:t>
+      </w:r>
+      <w:r>
+        <w:t xml:space="preserve"> Kód </w:t>
+      </w:r>
+      <w:r>
+        <w:t>je tvořen v </w:t>
+      </w:r>
+      <w:proofErr w:type="gramStart"/>
+      <w:r>
+        <w:t>IDE</w:t>
+      </w:r>
+      <w:proofErr w:type="gramEnd"/>
+      <w:r>
+        <w:t xml:space="preserve"> </w:t>
+      </w:r>
+      <w:proofErr w:type="spellStart"/>
+      <w:r>
+        <w:t>CLion</w:t>
+      </w:r>
+      <w:proofErr w:type="spellEnd"/>
+      <w:r>
+        <w:t xml:space="preserve"> od společnosti </w:t>
+      </w:r>
+      <w:proofErr w:type="spellStart"/>
+      <w:r>
+        <w:t>JetBrains</w:t>
+      </w:r>
+      <w:proofErr w:type="spellEnd"/>
+      <w:r>
+        <w:t xml:space="preserve"> n</w:t>
+      </w:r>
+      <w:r>
+        <w:t xml:space="preserve">a operačním systému </w:t>
+      </w:r>
+      <w:proofErr w:type="spellStart"/>
+      <w:r>
+        <w:rPr>
+          <w:rStyle w:val="KdChar"/>
+        </w:rPr>
+        <w:t>Ubuntu</w:t>
+      </w:r>
+      <w:proofErr w:type="spellEnd"/>
+      <w:r>
+        <w:rPr>
+          <w:rStyle w:val="KdChar"/>
+        </w:rPr>
+        <w:t xml:space="preserve"> 18</w:t>
+      </w:r>
+      <w:r>
+        <w:rPr>
+          <w:rStyle w:val="KdChar"/>
+        </w:rPr>
+        <w:t>.</w:t>
+      </w:r>
+      <w:r>
+        <w:rPr>
+          <w:rStyle w:val="KdChar"/>
+        </w:rPr>
+        <w:t>0</w:t>
+      </w:r>
+      <w:r>
+        <w:rPr>
+          <w:rStyle w:val="KdChar"/>
+        </w:rPr>
+        <w:t>4</w:t>
+      </w:r>
+      <w:r>
+        <w:t>.</w:t>
+      </w:r>
+      <w:r>
+        <w:t xml:space="preserve"> Ke správě verzí byl zvolen </w:t>
+      </w:r>
+      <w:proofErr w:type="spellStart"/>
+      <w:r>
+        <w:t>verzovací</w:t>
+      </w:r>
+      <w:proofErr w:type="spellEnd"/>
+      <w:r>
+        <w:t xml:space="preserve"> systém </w:t>
+      </w:r>
+      <w:proofErr w:type="spellStart"/>
+      <w:r>
+        <w:t>git</w:t>
+      </w:r>
+      <w:proofErr w:type="spellEnd"/>
+      <w:r>
+        <w:t>.</w:t>
       </w:r>
     </w:p>
     <w:p>
       <w:pPr>
         <w:pStyle w:val="Nadpis2"/>
       </w:pPr>
-      <w:bookmarkStart w:id="3" w:name="_Toc24481709"/>
-      <w:r>
-        <w:t>Úvod</w:t>
+      <w:bookmarkStart w:id="3" w:name="_Toc24481710"/>
+      <w:r>
+        <w:t>Klient</w:t>
       </w:r>
       <w:bookmarkEnd w:id="3"/>
     </w:p>
     <w:p>
       <w:r>
-        <w:t xml:space="preserve">Pro tvorbu aplikace </w:t>
-      </w:r>
-      <w:r>
-        <w:t>byl zvolen</w:t>
-      </w:r>
-      <w:r>
-        <w:t xml:space="preserve"> programovací jazyk </w:t>
-      </w:r>
-      <w:r>
-        <w:rPr>
-          <w:rStyle w:val="KdChar"/>
-        </w:rPr>
-        <w:t>C++.</w:t>
-      </w:r>
-      <w:r>
-        <w:t xml:space="preserve"> Kód </w:t>
-      </w:r>
-      <w:r>
-        <w:t>je tvořen</w:t>
-      </w:r>
-      <w:r>
-        <w:t xml:space="preserve"> v IDE </w:t>
-      </w:r>
-      <w:proofErr w:type="spellStart"/>
-      <w:r>
-        <w:t>CLion</w:t>
-      </w:r>
-      <w:proofErr w:type="spellEnd"/>
-      <w:r>
-        <w:t xml:space="preserve"> od společnosti </w:t>
-      </w:r>
-      <w:proofErr w:type="spellStart"/>
-      <w:r>
-        <w:t>JetBrains</w:t>
-      </w:r>
-      <w:proofErr w:type="spellEnd"/>
-      <w:r>
-        <w:t xml:space="preserve"> n</w:t>
-      </w:r>
-      <w:r>
-        <w:t xml:space="preserve">a operačním systému </w:t>
-      </w:r>
-      <w:proofErr w:type="spellStart"/>
-      <w:r>
-        <w:rPr>
-          <w:rStyle w:val="KdChar"/>
-        </w:rPr>
-        <w:t>Ubuntu</w:t>
-      </w:r>
-      <w:proofErr w:type="spellEnd"/>
-      <w:r>
-        <w:rPr>
-          <w:rStyle w:val="KdChar"/>
-        </w:rPr>
+        <w:t xml:space="preserve">Klient </w:t>
+      </w:r>
+      <w:r>
+        <w:t xml:space="preserve">dle zadaných argumentů odesílá požadavky pro správu nástěnky na server. Jednotlivé způsoby volaní jsou uvedeny v kapitole TODO. Klientská aplikace má návratovou hodnotu </w:t>
+      </w:r>
+      <w:r>
+        <w:rPr>
+          <w:b/>
+        </w:rPr>
+        <w:t>0</w:t>
+      </w:r>
+      <w:r>
+        <w:t xml:space="preserve">, pokud se daný požadavek na serveru povedl a hodnotu </w:t>
+      </w:r>
+      <w:r>
+        <w:rPr>
+          <w:b/>
+        </w:rPr>
+        <w:t>-1</w:t>
+      </w:r>
+      <w:r>
+        <w:t>, pokud server vrátil chybovou návratovou hodnotu.</w:t>
+      </w:r>
+    </w:p>
+    <w:p>
+      <w:pPr>
+        <w:pStyle w:val="Nadpis2"/>
+      </w:pPr>
+      <w:bookmarkStart w:id="4" w:name="_Toc24481711"/>
+      <w:r>
+        <w:t>Server</w:t>
+      </w:r>
+      <w:bookmarkEnd w:id="4"/>
+    </w:p>
+    <w:p>
+      <w:r>
+        <w:t>Server čeká na navázání spojení a příjem požadavku od klienta. Tento požadavek si poté zpracuje a odešle na něj příslušnou odpověď. Argumenty akceptující server jsou popsány v kapitole TODO.</w:t>
+      </w:r>
+      <w:r>
         <w:t xml:space="preserve"> </w:t>
       </w:r>
-      <w:proofErr w:type="gramStart"/>
-      <w:r>
-        <w:rPr>
-          <w:rStyle w:val="KdChar"/>
-        </w:rPr>
-        <w:t>18</w:t>
-      </w:r>
-      <w:r>
-        <w:rPr>
-          <w:rStyle w:val="KdChar"/>
-        </w:rPr>
-        <w:t>.</w:t>
-      </w:r>
-      <w:r>
-        <w:rPr>
-          <w:rStyle w:val="KdChar"/>
-        </w:rPr>
-        <w:t>0</w:t>
-      </w:r>
-      <w:r>
-        <w:rPr>
-          <w:rStyle w:val="KdChar"/>
-        </w:rPr>
-        <w:t>4</w:t>
-      </w:r>
-      <w:r>
-        <w:t>.</w:t>
-      </w:r>
-      <w:r>
-        <w:t xml:space="preserve"> </w:t>
-      </w:r>
-      <w:proofErr w:type="gramEnd"/>
-      <w:r>
-        <w:t xml:space="preserve">Ke správě verzí byl zvolen </w:t>
-      </w:r>
-      <w:proofErr w:type="spellStart"/>
-      <w:r>
-        <w:t>verzovací</w:t>
-      </w:r>
-      <w:proofErr w:type="spellEnd"/>
-      <w:r>
-        <w:t xml:space="preserve"> systém </w:t>
-      </w:r>
-      <w:proofErr w:type="spellStart"/>
-      <w:r>
-        <w:t>git</w:t>
-      </w:r>
-      <w:proofErr w:type="spellEnd"/>
-      <w:r>
-        <w:t>.</w:t>
+      <w:r>
+        <w:t>Implementace</w:t>
       </w:r>
     </w:p>
     <w:p>
       <w:pPr>
         <w:pStyle w:val="Nadpis2"/>
       </w:pPr>
-      <w:bookmarkStart w:id="4" w:name="_Toc24481710"/>
+      <w:bookmarkStart w:id="5" w:name="_Toc24481712"/>
+      <w:r>
+        <w:t>Zpracování argumentů</w:t>
+      </w:r>
+      <w:r>
+        <w:t xml:space="preserve"> a volání programu</w:t>
+      </w:r>
+      <w:bookmarkEnd w:id="5"/>
+    </w:p>
+    <w:p>
+      <w:pPr>
+        <w:pStyle w:val="Nadpis3"/>
+      </w:pPr>
+      <w:bookmarkStart w:id="6" w:name="_Toc24481713"/>
       <w:r>
         <w:t>Klient</w:t>
       </w:r>
-      <w:bookmarkEnd w:id="4"/>
-    </w:p>
-    <w:p>
-      <w:r>
-        <w:t xml:space="preserve">Klient </w:t>
-      </w:r>
-      <w:r>
-        <w:t xml:space="preserve">dle zadaných argumentů odesílá požadavky pro správu nástěnky na server. Jednotlivé způsoby volaní jsou uvedeny v kapitole TODO. Klientská aplikace má návratovou hodnotu </w:t>
-      </w:r>
-      <w:r>
-        <w:rPr>
-          <w:b/>
-        </w:rPr>
-        <w:t>0</w:t>
-      </w:r>
-      <w:r>
-        <w:t xml:space="preserve">, pokud se daný požadavek na serveru povedl a hodnotu </w:t>
-      </w:r>
-      <w:r>
-        <w:rPr>
-          <w:b/>
-        </w:rPr>
-        <w:t>-1</w:t>
-      </w:r>
-      <w:r>
-        <w:t>, pokud server vrátil chybovou návratovou hodnotu.</w:t>
-      </w:r>
-    </w:p>
-    <w:p>
-      <w:pPr>
-        <w:pStyle w:val="Nadpis2"/>
-      </w:pPr>
-      <w:bookmarkStart w:id="5" w:name="_Toc24481711"/>
-      <w:r>
-        <w:t>Server</w:t>
-      </w:r>
-      <w:bookmarkEnd w:id="5"/>
-    </w:p>
-    <w:p>
-      <w:r>
-        <w:t>Server čeká na navázání spojení a příjem požadavku od klienta. Tento požadavek si poté zpracuje a odešle na něj příslušnou odpověď. Argumenty akceptující server jsou popsány v kapitole TODO.</w:t>
-      </w:r>
-      <w:r>
-        <w:t xml:space="preserve"> </w:t>
-      </w:r>
-      <w:r>
-        <w:t>Implementace</w:t>
-      </w:r>
-    </w:p>
-    <w:p>
-      <w:pPr>
-        <w:pStyle w:val="Nadpis2"/>
-      </w:pPr>
-      <w:bookmarkStart w:id="6" w:name="_Toc24481712"/>
-      <w:r>
-        <w:t>Zpracování argumentů</w:t>
-      </w:r>
-      <w:r>
-        <w:t xml:space="preserve"> a volání programu</w:t>
-      </w:r>
       <w:bookmarkEnd w:id="6"/>
-    </w:p>
-    <w:p>
-      <w:pPr>
-        <w:pStyle w:val="Nadpis3"/>
-      </w:pPr>
-      <w:bookmarkStart w:id="7" w:name="_Toc24481713"/>
-      <w:r>
-        <w:t>Klient</w:t>
-      </w:r>
-      <w:bookmarkEnd w:id="7"/>
     </w:p>
     <w:p>
       <w:r>
@@ -1936,6 +1928,11 @@
       <w:r>
         <w:t>&lt;port&gt; je port, na kterém bude probíhat komunikace</w:t>
       </w:r>
+      <w:r>
+        <w:t>. Maximální hodnota je 65535.</w:t>
+      </w:r>
+      <w:bookmarkStart w:id="7" w:name="_GoBack"/>
+      <w:bookmarkEnd w:id="7"/>
     </w:p>
     <w:p>
       <w:pPr>
@@ -2476,48 +2473,90 @@
       </w:r>
       <w:proofErr w:type="spellEnd"/>
       <w:r>
-        <w:t xml:space="preserve"> –</w:t>
-      </w:r>
-      <w:r>
-        <w:t>H</w:t>
+        <w:t xml:space="preserve"> –H </w:t>
+      </w:r>
+      <w:proofErr w:type="spellStart"/>
+      <w:r>
+        <w:t>localhost</w:t>
+      </w:r>
+      <w:proofErr w:type="spellEnd"/>
+      <w:proofErr w:type="gramEnd"/>
+      <w:r>
+        <w:t xml:space="preserve"> –p 8080 GET</w:t>
+      </w:r>
+    </w:p>
+    <w:p/>
+    <w:p>
+      <w:pPr>
+        <w:pStyle w:val="Nadpis3"/>
+      </w:pPr>
+      <w:bookmarkStart w:id="8" w:name="_Toc24481714"/>
+      <w:r>
+        <w:t>Server</w:t>
+      </w:r>
+      <w:bookmarkEnd w:id="8"/>
+    </w:p>
+    <w:p>
+      <w:r>
+        <w:t xml:space="preserve">Program nejprve </w:t>
+      </w:r>
+      <w:r>
+        <w:t xml:space="preserve">pomocí funkce </w:t>
+      </w:r>
+      <w:proofErr w:type="spellStart"/>
+      <w:r>
+        <w:rPr>
+          <w:rStyle w:val="KdChar"/>
+        </w:rPr>
+        <w:t>checkHelp</w:t>
+      </w:r>
+      <w:proofErr w:type="spellEnd"/>
+      <w:r>
+        <w:rPr>
+          <w:rStyle w:val="KdChar"/>
+        </w:rPr>
+        <w:t>()</w:t>
       </w:r>
       <w:r>
         <w:t xml:space="preserve"> </w:t>
       </w:r>
-      <w:proofErr w:type="spellStart"/>
-      <w:r>
-        <w:t>localhost</w:t>
-      </w:r>
-      <w:proofErr w:type="spellEnd"/>
+      <w:r>
+        <w:t xml:space="preserve">zkontroluje, zda byl zadán </w:t>
+      </w:r>
+      <w:proofErr w:type="gramStart"/>
+      <w:r>
+        <w:t xml:space="preserve">přepínač </w:t>
+      </w:r>
+      <w:r>
+        <w:rPr>
+          <w:i/>
+        </w:rPr>
+        <w:t>–</w:t>
+      </w:r>
+      <w:r>
+        <w:rPr>
+          <w:i/>
+        </w:rPr>
+        <w:t>h</w:t>
+      </w:r>
+      <w:r>
+        <w:t xml:space="preserve"> a případně</w:t>
+      </w:r>
       <w:proofErr w:type="gramEnd"/>
       <w:r>
-        <w:t xml:space="preserve"> –p 8080 GET</w:t>
-      </w:r>
-    </w:p>
-    <w:p/>
-    <w:p>
-      <w:pPr>
-        <w:pStyle w:val="Nadpis3"/>
-      </w:pPr>
-      <w:bookmarkStart w:id="8" w:name="_Toc24481714"/>
-      <w:r>
-        <w:t>Server</w:t>
-      </w:r>
-      <w:bookmarkEnd w:id="8"/>
-    </w:p>
-    <w:p>
-      <w:r>
-        <w:t xml:space="preserve">Program nejprve </w:t>
-      </w:r>
-      <w:r>
-        <w:t xml:space="preserve">pomocí funkce </w:t>
-      </w:r>
-      <w:proofErr w:type="spellStart"/>
-      <w:r>
-        <w:rPr>
-          <w:rStyle w:val="KdChar"/>
-        </w:rPr>
-        <w:t>checkHelp</w:t>
+        <w:t xml:space="preserve"> vypíše nápovědu a ukončí se.</w:t>
+      </w:r>
+    </w:p>
+    <w:p>
+      <w:r>
+        <w:t xml:space="preserve">Poté pomocí funkce </w:t>
+      </w:r>
+      <w:proofErr w:type="spellStart"/>
+      <w:r>
+        <w:rPr>
+          <w:rStyle w:val="KdChar"/>
+        </w:rPr>
+        <w:t>checkArgCount</w:t>
       </w:r>
       <w:proofErr w:type="spellEnd"/>
       <w:r>
@@ -2527,75 +2566,27 @@
         <w:t>()</w:t>
       </w:r>
       <w:r>
-        <w:t xml:space="preserve"> </w:t>
-      </w:r>
-      <w:r>
-        <w:t xml:space="preserve">zkontroluje, zda byl zadán </w:t>
+        <w:t xml:space="preserve"> ověří počet zadaných argumentů. V tomto případě 2. </w:t>
       </w:r>
       <w:proofErr w:type="gramStart"/>
       <w:r>
-        <w:t xml:space="preserve">přepínač </w:t>
-      </w:r>
-      <w:r>
-        <w:rPr>
-          <w:i/>
-        </w:rPr>
-        <w:t>–</w:t>
-      </w:r>
-      <w:r>
-        <w:rPr>
-          <w:i/>
-        </w:rPr>
-        <w:t>h</w:t>
-      </w:r>
-      <w:r>
-        <w:t xml:space="preserve"> a případně</w:t>
+        <w:t>Přepínač –p a jeho</w:t>
       </w:r>
       <w:proofErr w:type="gramEnd"/>
       <w:r>
-        <w:t xml:space="preserve"> vypíše nápovědu a ukončí se.</w:t>
-      </w:r>
-    </w:p>
-    <w:p>
-      <w:r>
-        <w:t xml:space="preserve">Poté pomocí funkce </w:t>
-      </w:r>
-      <w:proofErr w:type="spellStart"/>
-      <w:r>
-        <w:rPr>
-          <w:rStyle w:val="KdChar"/>
-        </w:rPr>
-        <w:t>checkArgCount</w:t>
-      </w:r>
-      <w:proofErr w:type="spellEnd"/>
-      <w:r>
-        <w:rPr>
-          <w:rStyle w:val="KdChar"/>
-        </w:rPr>
-        <w:t>()</w:t>
-      </w:r>
-      <w:r>
-        <w:t xml:space="preserve"> ověří počet zadaných argumentů. V tomto případě 2. </w:t>
+        <w:t xml:space="preserve"> hodnotu.</w:t>
+      </w:r>
+    </w:p>
+    <w:p>
+      <w:r>
+        <w:t xml:space="preserve">Jelikož program neočekává žádné další argumenty, kontroluje, zda byl spuštěn s výhradně jen </w:t>
       </w:r>
       <w:proofErr w:type="gramStart"/>
       <w:r>
-        <w:t>Přepínač –p a jeho</w:t>
+        <w:t>přepínačem –p a jeho</w:t>
       </w:r>
       <w:proofErr w:type="gramEnd"/>
       <w:r>
-        <w:t xml:space="preserve"> hodnotu.</w:t>
-      </w:r>
-    </w:p>
-    <w:p>
-      <w:r>
-        <w:t xml:space="preserve">Jelikož program neočekává žádné další argumenty, kontroluje, zda byl spuštěn s výhradně jen </w:t>
-      </w:r>
-      <w:proofErr w:type="gramStart"/>
-      <w:r>
-        <w:t>přepínačem –p a jeho</w:t>
-      </w:r>
-      <w:proofErr w:type="gramEnd"/>
-      <w:r>
         <w:t xml:space="preserve"> hodnotou. Tato hodnota udává číslo portu, na kterém bude aplikace naslouchat. Pokud je zadáno neplatný řetězec (</w:t>
       </w:r>
       <w:proofErr w:type="spellStart"/>
@@ -2615,10 +2606,7 @@
         <w:t xml:space="preserve"> 65535), pak program nastaví port na hodnotu 65535 a informuje o tom uživatele.</w:t>
       </w:r>
       <w:r>
-        <w:t xml:space="preserve"> </w:t>
-      </w:r>
-      <w:r>
-        <w:t xml:space="preserve">Hodnota 65535 byla zvolena jako maximální hodnota typu </w:t>
+        <w:t xml:space="preserve"> Hodnota 65535 byla zvolena jako maximální hodnota typu </w:t>
       </w:r>
       <w:proofErr w:type="spellStart"/>
       <w:r>
@@ -2703,10 +2691,7 @@
       </w:r>
       <w:proofErr w:type="spellEnd"/>
       <w:r>
-        <w:t xml:space="preserve"> </w:t>
-      </w:r>
-      <w:r>
-        <w:t xml:space="preserve">pomocí síťové knihovny BSD </w:t>
+        <w:t xml:space="preserve"> pomocí síťové knihovny BSD </w:t>
       </w:r>
       <w:proofErr w:type="spellStart"/>
       <w:r>
@@ -2868,9 +2853,12 @@
       </w:pPr>
       <w:proofErr w:type="spellStart"/>
       <w:r>
-        <w:t>content-type</w:t>
-      </w:r>
-      <w:proofErr w:type="spellEnd"/>
+        <w:t>content</w:t>
+      </w:r>
+      <w:proofErr w:type="spellEnd"/>
+      <w:r>
+        <w:t>-type</w:t>
+      </w:r>
     </w:p>
     <w:p>
       <w:pPr>
@@ -3675,10 +3663,7 @@
     </w:p>
     <w:p>
       <w:r>
-        <w:t xml:space="preserve">http </w:t>
-      </w:r>
-      <w:r>
-        <w:t>response</w:t>
+        <w:t>http response</w:t>
       </w:r>
     </w:p>
     <w:p>
@@ -3686,13 +3671,7 @@
         <w:rPr>
           <w:lang w:val="en-US"/>
         </w:rPr>
-        <w:t>[2</w:t>
-      </w:r>
-      <w:r>
-        <w:rPr>
-          <w:lang w:val="en-US"/>
-        </w:rPr>
-        <w:t xml:space="preserve">] </w:t>
+        <w:t xml:space="preserve">[2] </w:t>
       </w:r>
       <w:hyperlink r:id="rId10" w:history="1">
         <w:r>
@@ -3826,7 +3805,7 @@
           <w:rPr>
             <w:noProof/>
           </w:rPr>
-          <w:t>1</w:t>
+          <w:t>2</w:t>
         </w:r>
         <w:r>
           <w:fldChar w:fldCharType="end"/>
@@ -5272,6 +5251,7 @@
   <w:style w:type="character" w:default="1" w:styleId="Standardnpsmoodstavce">
     <w:name w:val="Default Paragraph Font"/>
     <w:uiPriority w:val="1"/>
+    <w:semiHidden/>
     <w:unhideWhenUsed/>
   </w:style>
   <w:style w:type="table" w:default="1" w:styleId="Normlntabulka">
@@ -6015,6 +5995,7 @@
   <w:style w:type="character" w:default="1" w:styleId="Standardnpsmoodstavce">
     <w:name w:val="Default Paragraph Font"/>
     <w:uiPriority w:val="1"/>
+    <w:semiHidden/>
     <w:unhideWhenUsed/>
   </w:style>
   <w:style w:type="table" w:default="1" w:styleId="Normlntabulka">
@@ -6647,7 +6628,7 @@
 </file>
 
 <file path=customXml/itemProps1.xml><?xml version="1.0" encoding="utf-8"?>
-<ds:datastoreItem xmlns:ds="http://schemas.openxmlformats.org/officeDocument/2006/customXml" ds:itemID="{05D8B012-FC7F-44D6-8733-512BFB0223DD}">
+<ds:datastoreItem xmlns:ds="http://schemas.openxmlformats.org/officeDocument/2006/customXml" ds:itemID="{F2D3B679-689A-4D24-8994-4D6F0574C6F5}">
   <ds:schemaRefs>
     <ds:schemaRef ds:uri="http://schemas.openxmlformats.org/officeDocument/2006/bibliography"/>
   </ds:schemaRefs>

</xml_diff>